<commit_message>
Updated Resume - Removed SQL
</commit_message>
<xml_diff>
--- a/resume/Deb Banerji - Resume - Master.docx
+++ b/resume/Deb Banerji - Resume - Master.docx
@@ -295,42 +295,7 @@
           <w:rFonts w:ascii="Arial" w:hAnsi="Arial" w:cs="Arial"/>
           <w:szCs w:val="24"/>
         </w:rPr>
-        <w:t>C,</w:t>
-      </w:r>
-      <w:r>
-        <w:rPr>
-          <w:rFonts w:ascii="Arial" w:hAnsi="Arial" w:cs="Arial"/>
-          <w:szCs w:val="24"/>
-        </w:rPr>
-        <w:t xml:space="preserve"> C++, C#, Java, Python, Assembly</w:t>
-      </w:r>
-      <w:r>
-        <w:rPr>
-          <w:rFonts w:ascii="Arial" w:hAnsi="Arial" w:cs="Arial"/>
-          <w:szCs w:val="24"/>
-        </w:rPr>
-        <w:t>, HTML</w:t>
-      </w:r>
-      <w:r>
-        <w:rPr>
-          <w:rFonts w:ascii="Arial" w:hAnsi="Arial" w:cs="Arial"/>
-          <w:szCs w:val="24"/>
-        </w:rPr>
-        <w:t>, CSS, JavaScript</w:t>
-      </w:r>
-      <w:r>
-        <w:rPr>
-          <w:rFonts w:ascii="Arial" w:hAnsi="Arial" w:cs="Arial"/>
-          <w:szCs w:val="24"/>
-        </w:rPr>
-        <w:t>, Typescript</w:t>
-      </w:r>
-      <w:r>
-        <w:rPr>
-          <w:rFonts w:ascii="Arial" w:hAnsi="Arial" w:cs="Arial"/>
-          <w:szCs w:val="24"/>
-        </w:rPr>
-        <w:t>, SQL</w:t>
+        <w:t>C, C++, Java, Python, Assembly, HTML, CSS, JavaScript, Typescript</w:t>
       </w:r>
     </w:p>
     <w:p>
@@ -424,7 +389,7 @@
           <w:rFonts w:ascii="Arial" w:hAnsi="Arial" w:cs="Arial"/>
           <w:szCs w:val="24"/>
         </w:rPr>
-        <w:t xml:space="preserve"> Arduino, Raspberry Pi, Unity, Bash, Beautiful Soup,</w:t>
+        <w:t xml:space="preserve"> Bash, Beautiful Soup,</w:t>
       </w:r>
       <w:r>
         <w:rPr>
@@ -438,7 +403,21 @@
           <w:rFonts w:ascii="Arial" w:hAnsi="Arial" w:cs="Arial"/>
           <w:szCs w:val="24"/>
         </w:rPr>
-        <w:t xml:space="preserve"> Flask, Node.js, Express, MongoDB,</w:t>
+        <w:t xml:space="preserve"> Flask, Node.js, </w:t>
+      </w:r>
+      <w:r>
+        <w:rPr>
+          <w:rFonts w:ascii="Arial" w:hAnsi="Arial" w:cs="Arial"/>
+          <w:szCs w:val="24"/>
+        </w:rPr>
+        <w:t xml:space="preserve">Electron, </w:t>
+      </w:r>
+      <w:r>
+        <w:rPr>
+          <w:rFonts w:ascii="Arial" w:hAnsi="Arial" w:cs="Arial"/>
+          <w:szCs w:val="24"/>
+        </w:rPr>
+        <w:t>MongoDB,</w:t>
       </w:r>
       <w:r>
         <w:rPr>
@@ -485,6 +464,8 @@
           <w:szCs w:val="24"/>
         </w:rPr>
       </w:pPr>
+      <w:bookmarkStart w:id="0" w:name="_GoBack"/>
+      <w:bookmarkEnd w:id="0"/>
       <w:r>
         <w:rPr>
           <w:rFonts w:ascii="Arial" w:hAnsi="Arial" w:cs="Arial"/>
@@ -3477,15 +3458,7 @@
           <w:b/>
           <w:szCs w:val="24"/>
         </w:rPr>
-        <w:t xml:space="preserve">June </w:t>
-      </w:r>
-      <w:r>
-        <w:rPr>
-          <w:rFonts w:ascii="Arial" w:hAnsi="Arial" w:cs="Arial"/>
-          <w:b/>
-          <w:szCs w:val="24"/>
-        </w:rPr>
-        <w:t>2014</w:t>
+        <w:t>June 2014</w:t>
       </w:r>
     </w:p>
     <w:p>
@@ -3520,8 +3493,6 @@
         </w:rPr>
         <w:t xml:space="preserve"> in collaboration with Google Culture</w:t>
       </w:r>
-      <w:bookmarkStart w:id="0" w:name="_GoBack"/>
-      <w:bookmarkEnd w:id="0"/>
     </w:p>
     <w:sectPr>
       <w:type w:val="continuous"/>
@@ -6056,7 +6027,7 @@
 </file>
 
 <file path=customXml/itemProps1.xml><?xml version="1.0" encoding="utf-8"?>
-<ds:datastoreItem xmlns:ds="http://schemas.openxmlformats.org/officeDocument/2006/customXml" ds:itemID="{78844E9F-6B3F-4A10-BA6B-9815A399C3A6}">
+<ds:datastoreItem xmlns:ds="http://schemas.openxmlformats.org/officeDocument/2006/customXml" ds:itemID="{80C0F93F-0B65-4087-996C-F2D0CAD6909C}">
   <ds:schemaRefs>
     <ds:schemaRef ds:uri="http://schemas.openxmlformats.org/officeDocument/2006/bibliography"/>
   </ds:schemaRefs>

</xml_diff>

<commit_message>
Fix Master Resume Indentation
</commit_message>
<xml_diff>
--- a/resume/Deb Banerji - Resume - Master.docx
+++ b/resume/Deb Banerji - Resume - Master.docx
@@ -1,6 +1,6 @@
 
 <file path=word/document.xml><?xml version="1.0" encoding="utf-8"?>
-<w:document xmlns:wpc="http://schemas.microsoft.com/office/word/2010/wordprocessingCanvas" xmlns:mc="http://schemas.openxmlformats.org/markup-compatibility/2006" xmlns:o="urn:schemas-microsoft-com:office:office" xmlns:r="http://schemas.openxmlformats.org/officeDocument/2006/relationships" xmlns:m="http://schemas.openxmlformats.org/officeDocument/2006/math" xmlns:v="urn:schemas-microsoft-com:vml" xmlns:wp14="http://schemas.microsoft.com/office/word/2010/wordprocessingDrawing" xmlns:wp="http://schemas.openxmlformats.org/drawingml/2006/wordprocessingDrawing" xmlns:w10="urn:schemas-microsoft-com:office:word" xmlns:w="http://schemas.openxmlformats.org/wordprocessingml/2006/main" xmlns:w14="http://schemas.microsoft.com/office/word/2010/wordml" xmlns:w15="http://schemas.microsoft.com/office/word/2012/wordml" xmlns:wpg="http://schemas.microsoft.com/office/word/2010/wordprocessingGroup" xmlns:wpi="http://schemas.microsoft.com/office/word/2010/wordprocessingInk" xmlns:wne="http://schemas.microsoft.com/office/word/2006/wordml" xmlns:wps="http://schemas.microsoft.com/office/word/2010/wordprocessingShape" mc:Ignorable="w14 w15 wp14">
+<w:document xmlns:wpc="http://schemas.microsoft.com/office/word/2010/wordprocessingCanvas" xmlns:cx="http://schemas.microsoft.com/office/drawing/2014/chartex" xmlns:cx1="http://schemas.microsoft.com/office/drawing/2015/9/8/chartex" xmlns:cx2="http://schemas.microsoft.com/office/drawing/2015/10/21/chartex" xmlns:cx3="http://schemas.microsoft.com/office/drawing/2016/5/9/chartex" xmlns:cx4="http://schemas.microsoft.com/office/drawing/2016/5/10/chartex" xmlns:cx5="http://schemas.microsoft.com/office/drawing/2016/5/11/chartex" xmlns:cx6="http://schemas.microsoft.com/office/drawing/2016/5/12/chartex" xmlns:cx7="http://schemas.microsoft.com/office/drawing/2016/5/13/chartex" xmlns:cx8="http://schemas.microsoft.com/office/drawing/2016/5/14/chartex" xmlns:mc="http://schemas.openxmlformats.org/markup-compatibility/2006" xmlns:aink="http://schemas.microsoft.com/office/drawing/2016/ink" xmlns:am3d="http://schemas.microsoft.com/office/drawing/2017/model3d" xmlns:o="urn:schemas-microsoft-com:office:office" xmlns:r="http://schemas.openxmlformats.org/officeDocument/2006/relationships" xmlns:m="http://schemas.openxmlformats.org/officeDocument/2006/math" xmlns:v="urn:schemas-microsoft-com:vml" xmlns:wp14="http://schemas.microsoft.com/office/word/2010/wordprocessingDrawing" xmlns:wp="http://schemas.openxmlformats.org/drawingml/2006/wordprocessingDrawing" xmlns:w10="urn:schemas-microsoft-com:office:word" xmlns:w="http://schemas.openxmlformats.org/wordprocessingml/2006/main" xmlns:w14="http://schemas.microsoft.com/office/word/2010/wordml" xmlns:w15="http://schemas.microsoft.com/office/word/2012/wordml" xmlns:w16cid="http://schemas.microsoft.com/office/word/2016/wordml/cid" xmlns:w16se="http://schemas.microsoft.com/office/word/2015/wordml/symex" xmlns:wpg="http://schemas.microsoft.com/office/word/2010/wordprocessingGroup" xmlns:wpi="http://schemas.microsoft.com/office/word/2010/wordprocessingInk" xmlns:wne="http://schemas.microsoft.com/office/word/2006/wordml" xmlns:wps="http://schemas.microsoft.com/office/word/2010/wordprocessingShape" mc:Ignorable="w14 w15 w16se w16cid wp14">
   <w:body>
     <w:p>
       <w:pPr>
@@ -879,8 +879,6 @@
         </w:rPr>
         <w:t>submissions</w:t>
       </w:r>
-      <w:bookmarkStart w:id="0" w:name="_GoBack"/>
-      <w:bookmarkEnd w:id="0"/>
       <w:r>
         <w:rPr>
           <w:rFonts w:ascii="Arial" w:hAnsi="Arial" w:cs="Arial"/>
@@ -1444,14 +1442,19 @@
           <w:ilvl w:val="0"/>
           <w:numId w:val="10"/>
         </w:numPr>
+        <w:tabs>
+          <w:tab w:val="left" w:pos="540"/>
+        </w:tabs>
         <w:spacing w:before="0" w:after="0" w:line="240" w:lineRule="auto"/>
-        <w:ind w:left="900" w:hanging="270"/>
-        <w:rPr>
-          <w:rFonts w:ascii="Arial" w:hAnsi="Arial" w:cs="Arial"/>
-          <w:b/>
-          <w:szCs w:val="24"/>
-        </w:rPr>
-      </w:pPr>
+        <w:ind w:left="900" w:hanging="720"/>
+        <w:rPr>
+          <w:rFonts w:ascii="Arial" w:hAnsi="Arial" w:cs="Arial"/>
+          <w:b/>
+          <w:szCs w:val="24"/>
+        </w:rPr>
+      </w:pPr>
+      <w:bookmarkStart w:id="0" w:name="_GoBack"/>
+      <w:bookmarkEnd w:id="0"/>
       <w:r>
         <w:rPr>
           <w:rFonts w:ascii="Arial" w:hAnsi="Arial" w:cs="Arial"/>
@@ -3555,7 +3558,7 @@
 </file>
 
 <file path=word/endnotes.xml><?xml version="1.0" encoding="utf-8"?>
-<w:endnotes xmlns:wpc="http://schemas.microsoft.com/office/word/2010/wordprocessingCanvas" xmlns:mc="http://schemas.openxmlformats.org/markup-compatibility/2006" xmlns:o="urn:schemas-microsoft-com:office:office" xmlns:r="http://schemas.openxmlformats.org/officeDocument/2006/relationships" xmlns:m="http://schemas.openxmlformats.org/officeDocument/2006/math" xmlns:v="urn:schemas-microsoft-com:vml" xmlns:wp14="http://schemas.microsoft.com/office/word/2010/wordprocessingDrawing" xmlns:wp="http://schemas.openxmlformats.org/drawingml/2006/wordprocessingDrawing" xmlns:w10="urn:schemas-microsoft-com:office:word" xmlns:w="http://schemas.openxmlformats.org/wordprocessingml/2006/main" xmlns:w14="http://schemas.microsoft.com/office/word/2010/wordml" xmlns:w15="http://schemas.microsoft.com/office/word/2012/wordml" xmlns:wpg="http://schemas.microsoft.com/office/word/2010/wordprocessingGroup" xmlns:wpi="http://schemas.microsoft.com/office/word/2010/wordprocessingInk" xmlns:wne="http://schemas.microsoft.com/office/word/2006/wordml" xmlns:wps="http://schemas.microsoft.com/office/word/2010/wordprocessingShape" mc:Ignorable="w14 w15 wp14">
+<w:endnotes xmlns:wpc="http://schemas.microsoft.com/office/word/2010/wordprocessingCanvas" xmlns:cx="http://schemas.microsoft.com/office/drawing/2014/chartex" xmlns:cx1="http://schemas.microsoft.com/office/drawing/2015/9/8/chartex" xmlns:cx2="http://schemas.microsoft.com/office/drawing/2015/10/21/chartex" xmlns:cx3="http://schemas.microsoft.com/office/drawing/2016/5/9/chartex" xmlns:cx4="http://schemas.microsoft.com/office/drawing/2016/5/10/chartex" xmlns:cx5="http://schemas.microsoft.com/office/drawing/2016/5/11/chartex" xmlns:cx6="http://schemas.microsoft.com/office/drawing/2016/5/12/chartex" xmlns:cx7="http://schemas.microsoft.com/office/drawing/2016/5/13/chartex" xmlns:cx8="http://schemas.microsoft.com/office/drawing/2016/5/14/chartex" xmlns:mc="http://schemas.openxmlformats.org/markup-compatibility/2006" xmlns:aink="http://schemas.microsoft.com/office/drawing/2016/ink" xmlns:am3d="http://schemas.microsoft.com/office/drawing/2017/model3d" xmlns:o="urn:schemas-microsoft-com:office:office" xmlns:r="http://schemas.openxmlformats.org/officeDocument/2006/relationships" xmlns:m="http://schemas.openxmlformats.org/officeDocument/2006/math" xmlns:v="urn:schemas-microsoft-com:vml" xmlns:wp14="http://schemas.microsoft.com/office/word/2010/wordprocessingDrawing" xmlns:wp="http://schemas.openxmlformats.org/drawingml/2006/wordprocessingDrawing" xmlns:w10="urn:schemas-microsoft-com:office:word" xmlns:w="http://schemas.openxmlformats.org/wordprocessingml/2006/main" xmlns:w14="http://schemas.microsoft.com/office/word/2010/wordml" xmlns:w15="http://schemas.microsoft.com/office/word/2012/wordml" xmlns:w16cid="http://schemas.microsoft.com/office/word/2016/wordml/cid" xmlns:w16se="http://schemas.microsoft.com/office/word/2015/wordml/symex" xmlns:wpg="http://schemas.microsoft.com/office/word/2010/wordprocessingGroup" xmlns:wpi="http://schemas.microsoft.com/office/word/2010/wordprocessingInk" xmlns:wne="http://schemas.microsoft.com/office/word/2006/wordml" xmlns:wps="http://schemas.microsoft.com/office/word/2010/wordprocessingShape" mc:Ignorable="w14 w15 w16se w16cid wp14">
   <w:endnote w:type="separator" w:id="-1">
     <w:p>
       <w:pPr>
@@ -3580,7 +3583,7 @@
 </file>
 
 <file path=word/footnotes.xml><?xml version="1.0" encoding="utf-8"?>
-<w:footnotes xmlns:wpc="http://schemas.microsoft.com/office/word/2010/wordprocessingCanvas" xmlns:mc="http://schemas.openxmlformats.org/markup-compatibility/2006" xmlns:o="urn:schemas-microsoft-com:office:office" xmlns:r="http://schemas.openxmlformats.org/officeDocument/2006/relationships" xmlns:m="http://schemas.openxmlformats.org/officeDocument/2006/math" xmlns:v="urn:schemas-microsoft-com:vml" xmlns:wp14="http://schemas.microsoft.com/office/word/2010/wordprocessingDrawing" xmlns:wp="http://schemas.openxmlformats.org/drawingml/2006/wordprocessingDrawing" xmlns:w10="urn:schemas-microsoft-com:office:word" xmlns:w="http://schemas.openxmlformats.org/wordprocessingml/2006/main" xmlns:w14="http://schemas.microsoft.com/office/word/2010/wordml" xmlns:w15="http://schemas.microsoft.com/office/word/2012/wordml" xmlns:wpg="http://schemas.microsoft.com/office/word/2010/wordprocessingGroup" xmlns:wpi="http://schemas.microsoft.com/office/word/2010/wordprocessingInk" xmlns:wne="http://schemas.microsoft.com/office/word/2006/wordml" xmlns:wps="http://schemas.microsoft.com/office/word/2010/wordprocessingShape" mc:Ignorable="w14 w15 wp14">
+<w:footnotes xmlns:wpc="http://schemas.microsoft.com/office/word/2010/wordprocessingCanvas" xmlns:cx="http://schemas.microsoft.com/office/drawing/2014/chartex" xmlns:cx1="http://schemas.microsoft.com/office/drawing/2015/9/8/chartex" xmlns:cx2="http://schemas.microsoft.com/office/drawing/2015/10/21/chartex" xmlns:cx3="http://schemas.microsoft.com/office/drawing/2016/5/9/chartex" xmlns:cx4="http://schemas.microsoft.com/office/drawing/2016/5/10/chartex" xmlns:cx5="http://schemas.microsoft.com/office/drawing/2016/5/11/chartex" xmlns:cx6="http://schemas.microsoft.com/office/drawing/2016/5/12/chartex" xmlns:cx7="http://schemas.microsoft.com/office/drawing/2016/5/13/chartex" xmlns:cx8="http://schemas.microsoft.com/office/drawing/2016/5/14/chartex" xmlns:mc="http://schemas.openxmlformats.org/markup-compatibility/2006" xmlns:aink="http://schemas.microsoft.com/office/drawing/2016/ink" xmlns:am3d="http://schemas.microsoft.com/office/drawing/2017/model3d" xmlns:o="urn:schemas-microsoft-com:office:office" xmlns:r="http://schemas.openxmlformats.org/officeDocument/2006/relationships" xmlns:m="http://schemas.openxmlformats.org/officeDocument/2006/math" xmlns:v="urn:schemas-microsoft-com:vml" xmlns:wp14="http://schemas.microsoft.com/office/word/2010/wordprocessingDrawing" xmlns:wp="http://schemas.openxmlformats.org/drawingml/2006/wordprocessingDrawing" xmlns:w10="urn:schemas-microsoft-com:office:word" xmlns:w="http://schemas.openxmlformats.org/wordprocessingml/2006/main" xmlns:w14="http://schemas.microsoft.com/office/word/2010/wordml" xmlns:w15="http://schemas.microsoft.com/office/word/2012/wordml" xmlns:w16cid="http://schemas.microsoft.com/office/word/2016/wordml/cid" xmlns:w16se="http://schemas.microsoft.com/office/word/2015/wordml/symex" xmlns:wpg="http://schemas.microsoft.com/office/word/2010/wordprocessingGroup" xmlns:wpi="http://schemas.microsoft.com/office/word/2010/wordprocessingInk" xmlns:wne="http://schemas.microsoft.com/office/word/2006/wordml" xmlns:wps="http://schemas.microsoft.com/office/word/2010/wordprocessingShape" mc:Ignorable="w14 w15 w16se w16cid wp14">
   <w:footnote w:type="separator" w:id="-1">
     <w:p>
       <w:pPr>
@@ -3605,7 +3608,7 @@
 </file>
 
 <file path=word/numbering.xml><?xml version="1.0" encoding="utf-8"?>
-<w:numbering xmlns:wpc="http://schemas.microsoft.com/office/word/2010/wordprocessingCanvas" xmlns:mc="http://schemas.openxmlformats.org/markup-compatibility/2006" xmlns:o="urn:schemas-microsoft-com:office:office" xmlns:r="http://schemas.openxmlformats.org/officeDocument/2006/relationships" xmlns:m="http://schemas.openxmlformats.org/officeDocument/2006/math" xmlns:v="urn:schemas-microsoft-com:vml" xmlns:wp14="http://schemas.microsoft.com/office/word/2010/wordprocessingDrawing" xmlns:wp="http://schemas.openxmlformats.org/drawingml/2006/wordprocessingDrawing" xmlns:w10="urn:schemas-microsoft-com:office:word" xmlns:w="http://schemas.openxmlformats.org/wordprocessingml/2006/main" xmlns:w14="http://schemas.microsoft.com/office/word/2010/wordml" xmlns:w15="http://schemas.microsoft.com/office/word/2012/wordml" xmlns:wpg="http://schemas.microsoft.com/office/word/2010/wordprocessingGroup" xmlns:wpi="http://schemas.microsoft.com/office/word/2010/wordprocessingInk" xmlns:wne="http://schemas.microsoft.com/office/word/2006/wordml" xmlns:wps="http://schemas.microsoft.com/office/word/2010/wordprocessingShape" mc:Ignorable="w14 w15 wp14">
+<w:numbering xmlns:wpc="http://schemas.microsoft.com/office/word/2010/wordprocessingCanvas" xmlns:cx="http://schemas.microsoft.com/office/drawing/2014/chartex" xmlns:cx1="http://schemas.microsoft.com/office/drawing/2015/9/8/chartex" xmlns:cx2="http://schemas.microsoft.com/office/drawing/2015/10/21/chartex" xmlns:cx3="http://schemas.microsoft.com/office/drawing/2016/5/9/chartex" xmlns:cx4="http://schemas.microsoft.com/office/drawing/2016/5/10/chartex" xmlns:cx5="http://schemas.microsoft.com/office/drawing/2016/5/11/chartex" xmlns:cx6="http://schemas.microsoft.com/office/drawing/2016/5/12/chartex" xmlns:cx7="http://schemas.microsoft.com/office/drawing/2016/5/13/chartex" xmlns:cx8="http://schemas.microsoft.com/office/drawing/2016/5/14/chartex" xmlns:mc="http://schemas.openxmlformats.org/markup-compatibility/2006" xmlns:aink="http://schemas.microsoft.com/office/drawing/2016/ink" xmlns:am3d="http://schemas.microsoft.com/office/drawing/2017/model3d" xmlns:o="urn:schemas-microsoft-com:office:office" xmlns:r="http://schemas.openxmlformats.org/officeDocument/2006/relationships" xmlns:m="http://schemas.openxmlformats.org/officeDocument/2006/math" xmlns:v="urn:schemas-microsoft-com:vml" xmlns:wp14="http://schemas.microsoft.com/office/word/2010/wordprocessingDrawing" xmlns:wp="http://schemas.openxmlformats.org/drawingml/2006/wordprocessingDrawing" xmlns:w10="urn:schemas-microsoft-com:office:word" xmlns:w="http://schemas.openxmlformats.org/wordprocessingml/2006/main" xmlns:w14="http://schemas.microsoft.com/office/word/2010/wordml" xmlns:w15="http://schemas.microsoft.com/office/word/2012/wordml" xmlns:w16cid="http://schemas.microsoft.com/office/word/2016/wordml/cid" xmlns:w16se="http://schemas.microsoft.com/office/word/2015/wordml/symex" xmlns:wpg="http://schemas.microsoft.com/office/word/2010/wordprocessingGroup" xmlns:wpi="http://schemas.microsoft.com/office/word/2010/wordprocessingInk" xmlns:wne="http://schemas.microsoft.com/office/word/2006/wordml" xmlns:wps="http://schemas.microsoft.com/office/word/2010/wordprocessingShape" mc:Ignorable="w14 w15 w16se w16cid wp14">
   <w:abstractNum w:abstractNumId="0" w15:restartNumberingAfterBreak="0">
     <w:nsid w:val="00000001"/>
     <w:multiLevelType w:val="multilevel"/>
@@ -4886,7 +4889,7 @@
 </file>
 
 <file path=word/styles.xml><?xml version="1.0" encoding="utf-8"?>
-<w:styles xmlns:mc="http://schemas.openxmlformats.org/markup-compatibility/2006" xmlns:r="http://schemas.openxmlformats.org/officeDocument/2006/relationships" xmlns:w="http://schemas.openxmlformats.org/wordprocessingml/2006/main" xmlns:w14="http://schemas.microsoft.com/office/word/2010/wordml" xmlns:w15="http://schemas.microsoft.com/office/word/2012/wordml" mc:Ignorable="w14 w15">
+<w:styles xmlns:mc="http://schemas.openxmlformats.org/markup-compatibility/2006" xmlns:r="http://schemas.openxmlformats.org/officeDocument/2006/relationships" xmlns:w="http://schemas.openxmlformats.org/wordprocessingml/2006/main" xmlns:w14="http://schemas.microsoft.com/office/word/2010/wordml" xmlns:w15="http://schemas.microsoft.com/office/word/2012/wordml" xmlns:w16cid="http://schemas.microsoft.com/office/word/2016/wordml/cid" xmlns:w16se="http://schemas.microsoft.com/office/word/2015/wordml/symex" mc:Ignorable="w14 w15 w16se w16cid">
   <w:docDefaults>
     <w:rPrDefault>
       <w:rPr>
@@ -4896,7 +4899,7 @@
     </w:rPrDefault>
     <w:pPrDefault/>
   </w:docDefaults>
-  <w:latentStyles w:defLockedState="0" w:defUIPriority="99" w:defSemiHidden="0" w:defUnhideWhenUsed="0" w:defQFormat="0" w:count="371">
+  <w:latentStyles w:defLockedState="0" w:defUIPriority="99" w:defSemiHidden="0" w:defUnhideWhenUsed="0" w:defQFormat="0" w:count="375">
     <w:lsdException w:name="Normal" w:uiPriority="0" w:qFormat="1"/>
     <w:lsdException w:name="heading 1" w:uiPriority="9" w:qFormat="1"/>
     <w:lsdException w:name="heading 2" w:semiHidden="1" w:uiPriority="9" w:unhideWhenUsed="1" w:qFormat="1"/>
@@ -5002,7 +5005,6 @@
     <w:lsdException w:name="HTML Sample" w:semiHidden="1" w:unhideWhenUsed="1"/>
     <w:lsdException w:name="HTML Typewriter" w:semiHidden="1" w:unhideWhenUsed="1"/>
     <w:lsdException w:name="HTML Variable" w:semiHidden="1" w:unhideWhenUsed="1"/>
-    <w:lsdException w:name="Normal Table" w:semiHidden="1" w:unhideWhenUsed="1"/>
     <w:lsdException w:name="annotation subject" w:semiHidden="1" w:unhideWhenUsed="1"/>
     <w:lsdException w:name="No List" w:semiHidden="1" w:unhideWhenUsed="1"/>
     <w:lsdException w:name="Outline List 1" w:semiHidden="1" w:unhideWhenUsed="1"/>
@@ -5046,10 +5048,8 @@
     <w:lsdException w:name="Table Elegant" w:semiHidden="1" w:unhideWhenUsed="1"/>
     <w:lsdException w:name="Table Professional" w:semiHidden="1" w:unhideWhenUsed="1"/>
     <w:lsdException w:name="Table Subtle 1" w:semiHidden="1" w:unhideWhenUsed="1"/>
-    <w:lsdException w:name="Table Subtle 2" w:semiHidden="1" w:unhideWhenUsed="1"/>
     <w:lsdException w:name="Table Web 1" w:semiHidden="1" w:unhideWhenUsed="1"/>
     <w:lsdException w:name="Table Web 2" w:semiHidden="1" w:unhideWhenUsed="1"/>
-    <w:lsdException w:name="Table Web 3" w:semiHidden="1" w:unhideWhenUsed="1"/>
     <w:lsdException w:name="Balloon Text" w:semiHidden="1" w:unhideWhenUsed="1"/>
     <w:lsdException w:name="Table Grid" w:uiPriority="39"/>
     <w:lsdException w:name="Table Theme" w:semiHidden="1" w:unhideWhenUsed="1"/>
@@ -5268,6 +5268,10 @@
     <w:lsdException w:name="List Table 5 Dark Accent 6" w:uiPriority="50"/>
     <w:lsdException w:name="List Table 6 Colorful Accent 6" w:uiPriority="51"/>
     <w:lsdException w:name="List Table 7 Colorful Accent 6" w:uiPriority="52"/>
+    <w:lsdException w:name="Mention" w:semiHidden="1" w:unhideWhenUsed="1"/>
+    <w:lsdException w:name="Smart Hyperlink" w:semiHidden="1" w:unhideWhenUsed="1"/>
+    <w:lsdException w:name="Hashtag" w:semiHidden="1" w:unhideWhenUsed="1"/>
+    <w:lsdException w:name="Unresolved Mention" w:semiHidden="1" w:unhideWhenUsed="1"/>
   </w:latentStyles>
   <w:style w:type="paragraph" w:default="1" w:styleId="Normal">
     <w:name w:val="Normal"/>
@@ -6075,7 +6079,7 @@
 </file>
 
 <file path=customXml/itemProps1.xml><?xml version="1.0" encoding="utf-8"?>
-<ds:datastoreItem xmlns:ds="http://schemas.openxmlformats.org/officeDocument/2006/customXml" ds:itemID="{18BA9FDD-9628-4BF5-80B6-B26B2A62D42F}">
+<ds:datastoreItem xmlns:ds="http://schemas.openxmlformats.org/officeDocument/2006/customXml" ds:itemID="{3304C172-4B65-4173-AFA8-E6B8334E555E}">
   <ds:schemaRefs>
     <ds:schemaRef ds:uri="http://schemas.openxmlformats.org/officeDocument/2006/bibliography"/>
   </ds:schemaRefs>

</xml_diff>